<commit_message>
Cập nhật báo cáo, sau khi demo
</commit_message>
<xml_diff>
--- a/lab3/report/nhom2.docx
+++ b/lab3/report/nhom2.docx
@@ -711,12 +711,13 @@
     <w:sdt>
       <w:sdtPr>
         <w:rPr>
-          <w:rFonts w:ascii="Times New Roman" w:hAnsi="Times New Roman" w:cs="Times New Roman"/>
+          <w:rFonts w:ascii="Times New Roman" w:eastAsiaTheme="minorHAnsi" w:hAnsi="Times New Roman" w:cs="Times New Roman"/>
           <w:b/>
           <w:bCs/>
-          <w:sz w:val="26"/>
-          <w:szCs w:val="26"/>
-          <w:lang w:val="vi-VN"/>
+          <w:color w:val="auto"/>
+          <w:sz w:val="26"/>
+          <w:szCs w:val="26"/>
+          <w:lang w:val="vi-VN" w:eastAsia="en-US"/>
         </w:rPr>
         <w:id w:val="-363446535"/>
         <w:docPartObj>
@@ -726,9 +727,7 @@
       </w:sdtPr>
       <w:sdtEndPr>
         <w:rPr>
-          <w:rFonts w:eastAsiaTheme="minorHAnsi" w:cstheme="minorBidi"/>
-          <w:color w:val="auto"/>
-          <w:lang w:eastAsia="en-US"/>
+          <w:rFonts w:cstheme="minorBidi"/>
         </w:rPr>
       </w:sdtEndPr>
       <w:sdtContent>
@@ -3516,7 +3515,14 @@
                 <w:rFonts w:cs="Times New Roman"/>
                 <w:szCs w:val="28"/>
               </w:rPr>
-              <w:t>25%</w:t>
+              <w:t>100</w:t>
+            </w:r>
+            <w:r>
+              <w:rPr>
+                <w:rFonts w:cs="Times New Roman"/>
+                <w:szCs w:val="28"/>
+              </w:rPr>
+              <w:t>%</w:t>
             </w:r>
           </w:p>
         </w:tc>
@@ -3587,7 +3593,14 @@
                 <w:rFonts w:cs="Times New Roman"/>
                 <w:szCs w:val="28"/>
               </w:rPr>
-              <w:t>25%</w:t>
+              <w:t>100</w:t>
+            </w:r>
+            <w:r>
+              <w:rPr>
+                <w:rFonts w:cs="Times New Roman"/>
+                <w:szCs w:val="28"/>
+              </w:rPr>
+              <w:t>%</w:t>
             </w:r>
           </w:p>
         </w:tc>
@@ -3658,7 +3671,14 @@
                 <w:rFonts w:cs="Times New Roman"/>
                 <w:szCs w:val="28"/>
               </w:rPr>
-              <w:t>25%</w:t>
+              <w:t>100</w:t>
+            </w:r>
+            <w:r>
+              <w:rPr>
+                <w:rFonts w:cs="Times New Roman"/>
+                <w:szCs w:val="28"/>
+              </w:rPr>
+              <w:t>%</w:t>
             </w:r>
           </w:p>
         </w:tc>
@@ -3729,7 +3749,14 @@
                 <w:rFonts w:cs="Times New Roman"/>
                 <w:szCs w:val="28"/>
               </w:rPr>
-              <w:t>25%</w:t>
+              <w:t>100</w:t>
+            </w:r>
+            <w:r>
+              <w:rPr>
+                <w:rFonts w:cs="Times New Roman"/>
+                <w:szCs w:val="28"/>
+              </w:rPr>
+              <w:t>%</w:t>
             </w:r>
           </w:p>
         </w:tc>
@@ -7713,73 +7740,18 @@
           <w:szCs w:val="26"/>
           <w:u w:val="none"/>
         </w:rPr>
-        <w:t xml:space="preserve">biến đếm của vòng for cho task có Priority </w:t>
-      </w:r>
-      <w:r>
-        <w:rPr>
-          <w:rStyle w:val="Siuktni"/>
-          <w:rFonts w:cs="Times New Roman"/>
-          <w:color w:val="auto"/>
-          <w:sz w:val="26"/>
-          <w:szCs w:val="26"/>
-          <w:u w:val="none"/>
-        </w:rPr>
-        <w:t>lớn hơn</w:t>
-      </w:r>
-      <w:r>
-        <w:rPr>
-          <w:rStyle w:val="Siuktni"/>
-          <w:rFonts w:cs="Times New Roman"/>
-          <w:color w:val="auto"/>
-          <w:sz w:val="26"/>
-          <w:szCs w:val="26"/>
-          <w:u w:val="none"/>
-        </w:rPr>
-        <w:t xml:space="preserve"> (priority = </w:t>
-      </w:r>
-      <w:r>
-        <w:rPr>
-          <w:rStyle w:val="Siuktni"/>
-          <w:rFonts w:cs="Times New Roman"/>
-          <w:color w:val="auto"/>
-          <w:sz w:val="26"/>
-          <w:szCs w:val="26"/>
-          <w:u w:val="none"/>
-        </w:rPr>
-        <w:t>2</w:t>
-      </w:r>
-      <w:r>
-        <w:rPr>
-          <w:rStyle w:val="Siuktni"/>
-          <w:rFonts w:cs="Times New Roman"/>
-          <w:color w:val="auto"/>
-          <w:sz w:val="26"/>
-          <w:szCs w:val="26"/>
-          <w:u w:val="none"/>
-        </w:rPr>
-        <w:t xml:space="preserve">, id = </w:t>
-      </w:r>
-      <w:r>
-        <w:rPr>
-          <w:rStyle w:val="Siuktni"/>
-          <w:rFonts w:cs="Times New Roman"/>
-          <w:color w:val="auto"/>
-          <w:sz w:val="26"/>
-          <w:szCs w:val="26"/>
-          <w:u w:val="none"/>
-        </w:rPr>
-        <w:t>2</w:t>
-      </w:r>
-      <w:r>
-        <w:rPr>
-          <w:rStyle w:val="Siuktni"/>
-          <w:rFonts w:cs="Times New Roman"/>
-          <w:color w:val="auto"/>
-          <w:sz w:val="26"/>
-          <w:szCs w:val="26"/>
-          <w:u w:val="none"/>
-        </w:rPr>
-        <w:t>).</w:t>
+        <w:t>biến đếm của vòng for cho task có Priority lớn hơn</w:t>
+      </w:r>
+      <w:r>
+        <w:rPr>
+          <w:rStyle w:val="Siuktni"/>
+          <w:rFonts w:cs="Times New Roman"/>
+          <w:color w:val="auto"/>
+          <w:sz w:val="26"/>
+          <w:szCs w:val="26"/>
+          <w:u w:val="none"/>
+        </w:rPr>
+        <w:t xml:space="preserve"> (priority = 2, id = 2).</w:t>
       </w:r>
     </w:p>
     <w:p>
@@ -7808,84 +7780,18 @@
           <w:szCs w:val="26"/>
           <w:u w:val="none"/>
         </w:rPr>
-        <w:t xml:space="preserve">biến đếm của vòng for cho task có Priority </w:t>
-      </w:r>
-      <w:r>
-        <w:rPr>
-          <w:rStyle w:val="Siuktni"/>
-          <w:rFonts w:cs="Times New Roman"/>
-          <w:color w:val="auto"/>
-          <w:sz w:val="26"/>
-          <w:szCs w:val="26"/>
-          <w:u w:val="none"/>
-        </w:rPr>
-        <w:t>lớn</w:t>
-      </w:r>
-      <w:r>
-        <w:rPr>
-          <w:rStyle w:val="Siuktni"/>
-          <w:rFonts w:cs="Times New Roman"/>
-          <w:color w:val="auto"/>
-          <w:sz w:val="26"/>
-          <w:szCs w:val="26"/>
-          <w:u w:val="none"/>
-        </w:rPr>
-        <w:t xml:space="preserve"> nhất</w:t>
-      </w:r>
-      <w:r>
-        <w:rPr>
-          <w:rStyle w:val="Siuktni"/>
-          <w:rFonts w:cs="Times New Roman"/>
-          <w:color w:val="auto"/>
-          <w:sz w:val="26"/>
-          <w:szCs w:val="26"/>
-          <w:u w:val="none"/>
-        </w:rPr>
-        <w:t xml:space="preserve"> (priority = </w:t>
-      </w:r>
-      <w:r>
-        <w:rPr>
-          <w:rStyle w:val="Siuktni"/>
-          <w:rFonts w:cs="Times New Roman"/>
-          <w:color w:val="auto"/>
-          <w:sz w:val="26"/>
-          <w:szCs w:val="26"/>
-          <w:u w:val="none"/>
-        </w:rPr>
-        <w:t>3</w:t>
-      </w:r>
-      <w:r>
-        <w:rPr>
-          <w:rStyle w:val="Siuktni"/>
-          <w:rFonts w:cs="Times New Roman"/>
-          <w:color w:val="auto"/>
-          <w:sz w:val="26"/>
-          <w:szCs w:val="26"/>
-          <w:u w:val="none"/>
-        </w:rPr>
-        <w:t xml:space="preserve">, id = </w:t>
-      </w:r>
-      <w:r>
-        <w:rPr>
-          <w:rStyle w:val="Siuktni"/>
-          <w:rFonts w:cs="Times New Roman"/>
-          <w:color w:val="auto"/>
-          <w:sz w:val="26"/>
-          <w:szCs w:val="26"/>
-          <w:u w:val="none"/>
-        </w:rPr>
-        <w:t>3</w:t>
-      </w:r>
-      <w:r>
-        <w:rPr>
-          <w:rStyle w:val="Siuktni"/>
-          <w:rFonts w:cs="Times New Roman"/>
-          <w:color w:val="auto"/>
-          <w:sz w:val="26"/>
-          <w:szCs w:val="26"/>
-          <w:u w:val="none"/>
-        </w:rPr>
-        <w:t>).</w:t>
+        <w:t>biến đếm của vòng for cho task có Priority lớn nhất</w:t>
+      </w:r>
+      <w:r>
+        <w:rPr>
+          <w:rStyle w:val="Siuktni"/>
+          <w:rFonts w:cs="Times New Roman"/>
+          <w:color w:val="auto"/>
+          <w:sz w:val="26"/>
+          <w:szCs w:val="26"/>
+          <w:u w:val="none"/>
+        </w:rPr>
+        <w:t xml:space="preserve"> (priority = 3, id = 3).</w:t>
       </w:r>
     </w:p>
     <w:p>
@@ -8457,73 +8363,7 @@
           <w:szCs w:val="26"/>
           <w:u w:val="none"/>
         </w:rPr>
-        <w:t xml:space="preserve"> Nếu 1 task nào đó bị pre-emt (thay thế), thì số lần lặp tương ứng được in ra sẽ không bằng 30000 tương ứng với task ID = 1, 2</w:t>
-      </w:r>
-      <w:r>
-        <w:rPr>
-          <w:rStyle w:val="Siuktni"/>
-          <w:rFonts w:cs="Times New Roman"/>
-          <w:color w:val="auto"/>
-          <w:sz w:val="26"/>
-          <w:szCs w:val="26"/>
-          <w:u w:val="none"/>
-        </w:rPr>
-        <w:t xml:space="preserve">0000 tương ứng với task ID = </w:t>
-      </w:r>
-      <w:r>
-        <w:rPr>
-          <w:rStyle w:val="Siuktni"/>
-          <w:rFonts w:cs="Times New Roman"/>
-          <w:color w:val="auto"/>
-          <w:sz w:val="26"/>
-          <w:szCs w:val="26"/>
-          <w:u w:val="none"/>
-        </w:rPr>
-        <w:t>2</w:t>
-      </w:r>
-      <w:r>
-        <w:rPr>
-          <w:rStyle w:val="Siuktni"/>
-          <w:rFonts w:cs="Times New Roman"/>
-          <w:color w:val="auto"/>
-          <w:sz w:val="26"/>
-          <w:szCs w:val="26"/>
-          <w:u w:val="none"/>
-        </w:rPr>
-        <w:t>,</w:t>
-      </w:r>
-      <w:r>
-        <w:rPr>
-          <w:rStyle w:val="Siuktni"/>
-          <w:rFonts w:cs="Times New Roman"/>
-          <w:color w:val="auto"/>
-          <w:sz w:val="26"/>
-          <w:szCs w:val="26"/>
-          <w:u w:val="none"/>
-        </w:rPr>
-        <w:t xml:space="preserve"> 1</w:t>
-      </w:r>
-      <w:r>
-        <w:rPr>
-          <w:rStyle w:val="Siuktni"/>
-          <w:rFonts w:cs="Times New Roman"/>
-          <w:color w:val="auto"/>
-          <w:sz w:val="26"/>
-          <w:szCs w:val="26"/>
-          <w:u w:val="none"/>
-        </w:rPr>
-        <w:t xml:space="preserve">0000 tương ứng với task ID = </w:t>
-      </w:r>
-      <w:r>
-        <w:rPr>
-          <w:rStyle w:val="Siuktni"/>
-          <w:rFonts w:cs="Times New Roman"/>
-          <w:color w:val="auto"/>
-          <w:sz w:val="26"/>
-          <w:szCs w:val="26"/>
-          <w:u w:val="none"/>
-        </w:rPr>
-        <w:t>3.</w:t>
+        <w:t xml:space="preserve"> Nếu 1 task nào đó bị pre-emt (thay thế), thì số lần lặp tương ứng được in ra sẽ không bằng 30000 tương ứng với task ID = 1, 20000 tương ứng với task ID = 2, 10000 tương ứng với task ID = 3.</w:t>
       </w:r>
     </w:p>
     <w:p>

</xml_diff>